<commit_message>
chg: Updates for MSN 8
</commit_message>
<xml_diff>
--- a/UNDER DEVELOPMENT/OPAR CJTF DIRECTION AND GUIDANCE D8.docx
+++ b/UNDER DEVELOPMENT/OPAR CJTF DIRECTION AND GUIDANCE D8.docx
@@ -437,454 +437,8 @@
         <w:rPr>
           <w:lang w:val="en-US"/>
         </w:rPr>
-        <w:t>was</w:t>
-      </w:r>
-      <w:r>
-        <w:rPr>
-          <w:lang w:val="en-US"/>
-        </w:rPr>
-        <w:t xml:space="preserve"> surprised by a small offensive by Syrian 11</w:t>
-      </w:r>
-      <w:r>
-        <w:rPr>
-          <w:vertAlign w:val="superscript"/>
-          <w:lang w:val="en-US"/>
-        </w:rPr>
-        <w:t>th</w:t>
-      </w:r>
-      <w:r>
-        <w:rPr>
-          <w:lang w:val="en-US"/>
-        </w:rPr>
-        <w:t xml:space="preserve"> Mechanized Division NORTH on MSR RED. 55</w:t>
-      </w:r>
-      <w:r>
-        <w:rPr>
-          <w:vertAlign w:val="superscript"/>
-          <w:lang w:val="en-US"/>
-        </w:rPr>
-        <w:t>th</w:t>
-      </w:r>
-      <w:r>
-        <w:rPr>
-          <w:lang w:val="en-US"/>
-        </w:rPr>
-        <w:t xml:space="preserve"> Division </w:t>
-      </w:r>
-      <w:r>
-        <w:rPr>
-          <w:lang w:val="en-US"/>
-        </w:rPr>
-        <w:t>was</w:t>
-      </w:r>
-      <w:r>
-        <w:rPr>
-          <w:lang w:val="en-US"/>
-        </w:rPr>
-        <w:t xml:space="preserve"> able to defeat the Syrian offensive, and conducted a counterattack, and have now positioned </w:t>
-      </w:r>
-      <w:r>
-        <w:rPr>
-          <w:lang w:val="en-US"/>
-        </w:rPr>
-        <w:t>itself IVO</w:t>
-      </w:r>
-      <w:r>
-        <w:rPr>
-          <w:lang w:val="en-US"/>
-        </w:rPr>
-        <w:t xml:space="preserve"> SARISEKI (N36 38.000 E036 13.000). 55</w:t>
-      </w:r>
-      <w:r>
-        <w:rPr>
-          <w:vertAlign w:val="superscript"/>
-          <w:lang w:val="en-US"/>
-        </w:rPr>
-        <w:t>th</w:t>
-      </w:r>
-      <w:r>
-        <w:rPr>
-          <w:lang w:val="en-US"/>
-        </w:rPr>
-        <w:t xml:space="preserve"> Division will resume its offensive to capture ISKENDERUN with once CAS is available overhead</w:t>
-      </w:r>
-      <w:r>
-        <w:rPr>
-          <w:lang w:val="en-US"/>
-        </w:rPr>
-        <w:t xml:space="preserve"> from JFACC</w:t>
-      </w:r>
-      <w:r>
-        <w:rPr>
-          <w:lang w:val="en-US"/>
-        </w:rPr>
-        <w:t xml:space="preserve"> to support the offensive.</w:t>
-      </w:r>
-    </w:p>
-    <w:p>
-      <w:pPr>
-        <w:pStyle w:val="Ingenmellomrom"/>
-        <w:rPr>
-          <w:lang w:val="en-US"/>
-        </w:rPr>
-      </w:pPr>
-    </w:p>
-    <w:p>
-      <w:pPr>
-        <w:pStyle w:val="Ingenmellomrom"/>
-        <w:rPr>
-          <w:lang w:val="en-US"/>
-        </w:rPr>
-      </w:pPr>
-      <w:r>
-        <w:rPr>
-          <w:lang w:val="en-US"/>
-        </w:rPr>
-        <w:t>56</w:t>
-      </w:r>
-      <w:r>
-        <w:rPr>
-          <w:vertAlign w:val="superscript"/>
-          <w:lang w:val="en-US"/>
-        </w:rPr>
-        <w:t>th</w:t>
-      </w:r>
-      <w:r>
-        <w:rPr>
-          <w:lang w:val="en-US"/>
-        </w:rPr>
-        <w:t xml:space="preserve"> Division </w:t>
-      </w:r>
-      <w:r>
-        <w:rPr>
-          <w:lang w:val="en-US"/>
-        </w:rPr>
-        <w:t>has</w:t>
-      </w:r>
-      <w:r>
-        <w:rPr>
-          <w:lang w:val="en-US"/>
-        </w:rPr>
-        <w:t xml:space="preserve"> continued its offensive, </w:t>
-      </w:r>
-      <w:r>
-        <w:rPr>
-          <w:lang w:val="en-US"/>
-        </w:rPr>
-        <w:t xml:space="preserve">but </w:t>
-      </w:r>
-      <w:proofErr w:type="gramStart"/>
-      <w:r>
-        <w:rPr>
-          <w:lang w:val="en-US"/>
-        </w:rPr>
-        <w:t>have</w:t>
-      </w:r>
-      <w:proofErr w:type="gramEnd"/>
-      <w:r>
-        <w:rPr>
-          <w:lang w:val="en-US"/>
-        </w:rPr>
-        <w:t xml:space="preserve"> now stopped </w:t>
-      </w:r>
-      <w:r>
-        <w:rPr>
-          <w:lang w:val="en-US"/>
-        </w:rPr>
-        <w:t xml:space="preserve">and </w:t>
-      </w:r>
-      <w:r>
-        <w:rPr>
-          <w:lang w:val="en-US"/>
-        </w:rPr>
-        <w:t>is</w:t>
-      </w:r>
-      <w:r>
-        <w:rPr>
-          <w:lang w:val="en-US"/>
-        </w:rPr>
-        <w:t xml:space="preserve"> again static at the FLOT in order to wait for further attrition by AR missions from JFACC.</w:t>
-      </w:r>
-    </w:p>
-    <w:p>
-      <w:pPr>
-        <w:pStyle w:val="Overskrift4"/>
-        <w:rPr>
-          <w:lang w:val="en-US"/>
-        </w:rPr>
-      </w:pPr>
-      <w:r>
-        <w:rPr>
-          <w:lang w:val="en-US"/>
-        </w:rPr>
-        <w:t>III Corps (southern sector)</w:t>
-      </w:r>
-    </w:p>
-    <w:p>
-      <w:pPr>
-        <w:pStyle w:val="Ingenmellomrom"/>
-        <w:rPr>
-          <w:lang w:val="en-US"/>
-        </w:rPr>
-      </w:pPr>
-      <w:r>
-        <w:rPr>
-          <w:lang w:val="en-US"/>
-        </w:rPr>
-        <w:t>III Corps was</w:t>
-      </w:r>
-      <w:r>
-        <w:rPr>
-          <w:lang w:val="en-US"/>
-        </w:rPr>
-        <w:t xml:space="preserve"> planned to starts its offensive </w:t>
-      </w:r>
-      <w:r>
-        <w:rPr>
-          <w:lang w:val="en-US"/>
-        </w:rPr>
-        <w:t>yesterday</w:t>
-      </w:r>
-      <w:r>
-        <w:rPr>
-          <w:lang w:val="en-US"/>
-        </w:rPr>
-        <w:t xml:space="preserve"> (D+4). However, due to low attrition of the </w:t>
-      </w:r>
-      <w:r>
-        <w:rPr>
-          <w:lang w:val="en-US"/>
-        </w:rPr>
-        <w:t xml:space="preserve">Syrian </w:t>
-      </w:r>
-      <w:r>
-        <w:rPr>
-          <w:lang w:val="en-US"/>
-        </w:rPr>
-        <w:t>3</w:t>
-      </w:r>
-      <w:r>
-        <w:rPr>
-          <w:vertAlign w:val="superscript"/>
-          <w:lang w:val="en-US"/>
-        </w:rPr>
-        <w:t>rd</w:t>
-      </w:r>
-      <w:r>
-        <w:rPr>
-          <w:lang w:val="en-US"/>
-        </w:rPr>
-        <w:t xml:space="preserve"> Corps the offensive is delayed. III</w:t>
-      </w:r>
-      <w:r>
-        <w:rPr>
-          <w:lang w:val="en-US"/>
-        </w:rPr>
-        <w:t xml:space="preserve"> Corps</w:t>
-      </w:r>
-      <w:r>
-        <w:rPr>
-          <w:lang w:val="en-US"/>
-        </w:rPr>
-        <w:t xml:space="preserve"> will start its </w:t>
-      </w:r>
-      <w:r>
-        <w:rPr>
-          <w:lang w:val="en-US"/>
-        </w:rPr>
-        <w:t>offensive when</w:t>
-      </w:r>
-      <w:r>
-        <w:rPr>
-          <w:lang w:val="en-US"/>
-        </w:rPr>
-        <w:t xml:space="preserve"> conditions are set for starting the offensive.  Conditions set for offensive start </w:t>
-      </w:r>
-      <w:r>
-        <w:rPr>
-          <w:lang w:val="en-US"/>
-        </w:rPr>
-        <w:t>is 35</w:t>
-      </w:r>
-      <w:r>
-        <w:rPr>
-          <w:lang w:val="en-US"/>
-        </w:rPr>
-        <w:t>% attrition</w:t>
-      </w:r>
-      <w:r>
-        <w:rPr>
-          <w:lang w:val="en-US"/>
-        </w:rPr>
-        <w:t xml:space="preserve"> on the following enemy units:</w:t>
-      </w:r>
-    </w:p>
-    <w:p>
-      <w:pPr>
-        <w:pStyle w:val="Ingenmellomrom"/>
-        <w:numPr>
-          <w:ilvl w:val="0"/>
-          <w:numId w:val="16"/>
-        </w:numPr>
-        <w:rPr>
-          <w:lang w:val="en-US"/>
-        </w:rPr>
-      </w:pPr>
-      <w:r>
-        <w:rPr>
-          <w:lang w:val="en-US"/>
-        </w:rPr>
-        <w:t>30</w:t>
-      </w:r>
-      <w:r>
-        <w:rPr>
-          <w:vertAlign w:val="superscript"/>
-          <w:lang w:val="en-US"/>
-        </w:rPr>
-        <w:t>th</w:t>
-      </w:r>
-      <w:r>
-        <w:rPr>
-          <w:lang w:val="en-US"/>
-        </w:rPr>
-        <w:t xml:space="preserve"> Armored Division (Syrian 3</w:t>
-      </w:r>
-      <w:r>
-        <w:rPr>
-          <w:vertAlign w:val="superscript"/>
-          <w:lang w:val="en-US"/>
-        </w:rPr>
-        <w:t>rd</w:t>
-      </w:r>
-      <w:r>
-        <w:rPr>
-          <w:lang w:val="en-US"/>
-        </w:rPr>
-        <w:t xml:space="preserve"> Corps)</w:t>
-      </w:r>
-    </w:p>
-    <w:p>
-      <w:pPr>
-        <w:pStyle w:val="Ingenmellomrom"/>
-        <w:numPr>
-          <w:ilvl w:val="0"/>
-          <w:numId w:val="16"/>
-        </w:numPr>
-        <w:rPr>
-          <w:lang w:val="en-US"/>
-        </w:rPr>
-      </w:pPr>
-      <w:r>
-        <w:rPr>
-          <w:lang w:val="en-US"/>
-        </w:rPr>
-        <w:t>31</w:t>
-      </w:r>
-      <w:r>
-        <w:rPr>
-          <w:vertAlign w:val="superscript"/>
-          <w:lang w:val="en-US"/>
-        </w:rPr>
-        <w:t>st</w:t>
-      </w:r>
-      <w:r>
-        <w:rPr>
-          <w:lang w:val="en-US"/>
-        </w:rPr>
-        <w:t xml:space="preserve"> </w:t>
-      </w:r>
-      <w:proofErr w:type="spellStart"/>
-      <w:r>
-        <w:rPr>
-          <w:lang w:val="en-US"/>
-        </w:rPr>
-        <w:t>Mechaniced</w:t>
-      </w:r>
-      <w:proofErr w:type="spellEnd"/>
-      <w:r>
-        <w:rPr>
-          <w:lang w:val="en-US"/>
-        </w:rPr>
-        <w:t xml:space="preserve"> Division </w:t>
-      </w:r>
-      <w:r>
-        <w:rPr>
-          <w:lang w:val="en-US"/>
-        </w:rPr>
-        <w:t xml:space="preserve"> (Syrian 3</w:t>
-      </w:r>
-      <w:r>
-        <w:rPr>
-          <w:vertAlign w:val="superscript"/>
-          <w:lang w:val="en-US"/>
-        </w:rPr>
-        <w:t>rd</w:t>
-      </w:r>
-      <w:r>
-        <w:rPr>
-          <w:lang w:val="en-US"/>
-        </w:rPr>
-        <w:t xml:space="preserve"> Corps)</w:t>
-      </w:r>
-    </w:p>
-    <w:p>
-      <w:pPr>
-        <w:pStyle w:val="Ingenmellomrom"/>
-        <w:numPr>
-          <w:ilvl w:val="0"/>
-          <w:numId w:val="16"/>
-        </w:numPr>
-        <w:rPr>
-          <w:lang w:val="en-US"/>
-        </w:rPr>
-      </w:pPr>
-      <w:r>
-        <w:rPr>
-          <w:lang w:val="en-US"/>
-        </w:rPr>
-        <w:t>32</w:t>
-      </w:r>
-      <w:r>
-        <w:rPr>
-          <w:vertAlign w:val="superscript"/>
-          <w:lang w:val="en-US"/>
-        </w:rPr>
-        <w:t>nd</w:t>
-      </w:r>
-      <w:r>
-        <w:rPr>
-          <w:lang w:val="en-US"/>
-        </w:rPr>
-        <w:t xml:space="preserve"> Motorized Division</w:t>
-      </w:r>
-      <w:r>
-        <w:rPr>
-          <w:lang w:val="en-US"/>
-        </w:rPr>
-        <w:t xml:space="preserve"> (Syrian 3</w:t>
-      </w:r>
-      <w:r>
-        <w:rPr>
-          <w:vertAlign w:val="superscript"/>
-          <w:lang w:val="en-US"/>
-        </w:rPr>
-        <w:t>rd</w:t>
-      </w:r>
-      <w:r>
-        <w:rPr>
-          <w:lang w:val="en-US"/>
-        </w:rPr>
-        <w:t xml:space="preserve"> Corps)</w:t>
-      </w:r>
-    </w:p>
-    <w:p>
-      <w:pPr>
-        <w:pStyle w:val="Ingenmellomrom"/>
-        <w:ind w:left="720"/>
-        <w:rPr>
-          <w:lang w:val="en-US"/>
-        </w:rPr>
-      </w:pPr>
+        <w:t xml:space="preserve">have seized HATAY airfield and are continuing SOUTH and EAST. Primary objective is to seize REYHANLI </w:t>
+      </w:r>
     </w:p>
     <w:p>
       <w:pPr>
@@ -906,7 +460,7 @@
           <w:noProof/>
         </w:rPr>
         <w:pict>
-          <v:oval id="_x0000_s1026" style="position:absolute;margin-left:191.65pt;margin-top:152.4pt;width:55.5pt;height:21.75pt;z-index:251658240">
+          <v:oval id="_x0000_s1026" style="position:absolute;margin-left:112.9pt;margin-top:167.8pt;width:55.5pt;height:21.75pt;z-index:251658240">
             <v:textbox style="mso-next-textbox:#_x0000_s1026">
               <w:txbxContent>
                 <w:p>
@@ -938,7 +492,7 @@
           <w:noProof/>
         </w:rPr>
         <w:pict>
-          <v:oval id="_x0000_s1027" style="position:absolute;margin-left:328.15pt;margin-top:33.95pt;width:60pt;height:21.75pt;z-index:251659264">
+          <v:oval id="_x0000_s1027" style="position:absolute;margin-left:182.65pt;margin-top:87.55pt;width:60pt;height:21.75pt;z-index:251659264">
             <v:textbox style="mso-next-textbox:#_x0000_s1027">
               <w:txbxContent>
                 <w:p>
@@ -969,6 +523,40 @@
         <w:rPr>
           <w:lang w:val="en-US"/>
         </w:rPr>
+        <w:t>56</w:t>
+      </w:r>
+      <w:r>
+        <w:rPr>
+          <w:vertAlign w:val="superscript"/>
+          <w:lang w:val="en-US"/>
+        </w:rPr>
+        <w:t>th</w:t>
+      </w:r>
+      <w:r>
+        <w:rPr>
+          <w:lang w:val="en-US"/>
+        </w:rPr>
+        <w:t xml:space="preserve"> Division </w:t>
+      </w:r>
+      <w:proofErr w:type="gramStart"/>
+      <w:r>
+        <w:rPr>
+          <w:lang w:val="en-US"/>
+        </w:rPr>
+        <w:t>are</w:t>
+      </w:r>
+      <w:proofErr w:type="gramEnd"/>
+      <w:r>
+        <w:rPr>
+          <w:lang w:val="en-US"/>
+        </w:rPr>
+        <w:t xml:space="preserve"> static at the FLOT to form a block from enemy armor.</w:t>
+      </w:r>
+      <w:r>
+        <w:rPr>
+          <w:noProof/>
+          <w:lang w:val="en-US"/>
+        </w:rPr>
         <w:t xml:space="preserve"> </w:t>
       </w:r>
       <w:r>
@@ -977,9 +565,9 @@
         </w:rPr>
         <w:drawing>
           <wp:inline distT="0" distB="0" distL="0" distR="0">
-            <wp:extent cx="5760720" cy="3801353"/>
+            <wp:extent cx="5760720" cy="3052933"/>
             <wp:effectExtent l="19050" t="0" r="0" b="0"/>
-            <wp:docPr id="5" name="Bilde 1"/>
+            <wp:docPr id="3" name="Bilde 1"/>
             <wp:cNvGraphicFramePr>
               <a:graphicFrameLocks xmlns:a="http://schemas.openxmlformats.org/drawingml/2006/main" noChangeAspect="1"/>
             </wp:cNvGraphicFramePr>
@@ -1002,7 +590,7 @@
                   <pic:spPr bwMode="auto">
                     <a:xfrm>
                       <a:off x="0" y="0"/>
-                      <a:ext cx="5760720" cy="3801353"/>
+                      <a:ext cx="5760720" cy="3052933"/>
                     </a:xfrm>
                     <a:prstGeom prst="rect">
                       <a:avLst/>
@@ -1024,34 +612,127 @@
     </w:p>
     <w:p>
       <w:pPr>
-        <w:pStyle w:val="Ingenmellomrom"/>
-        <w:rPr>
-          <w:lang w:val="en-US"/>
-        </w:rPr>
-      </w:pPr>
-    </w:p>
-    <w:p>
-      <w:pPr>
-        <w:pStyle w:val="Overskrift3"/>
-      </w:pPr>
-      <w:r>
-        <w:t xml:space="preserve">Maritime </w:t>
-      </w:r>
-      <w:proofErr w:type="spellStart"/>
-      <w:r>
-        <w:t>Component</w:t>
-      </w:r>
-      <w:proofErr w:type="spellEnd"/>
-      <w:r>
+        <w:pStyle w:val="Overskrift4"/>
+        <w:rPr>
+          <w:lang w:val="en-US"/>
+        </w:rPr>
+      </w:pPr>
+      <w:r>
+        <w:rPr>
+          <w:lang w:val="en-US"/>
+        </w:rPr>
+        <w:t>III Corps (southern sector)</w:t>
+      </w:r>
+    </w:p>
+    <w:p>
+      <w:pPr>
+        <w:pStyle w:val="Ingenmellomrom"/>
+        <w:rPr>
+          <w:lang w:val="en-US"/>
+        </w:rPr>
+      </w:pPr>
+      <w:r>
+        <w:rPr>
+          <w:lang w:val="en-US"/>
+        </w:rPr>
+        <w:t>III Corps was</w:t>
+      </w:r>
+      <w:r>
+        <w:rPr>
+          <w:lang w:val="en-US"/>
+        </w:rPr>
+        <w:t xml:space="preserve"> planned to starts its offensive </w:t>
+      </w:r>
+      <w:r>
+        <w:rPr>
+          <w:lang w:val="en-US"/>
+        </w:rPr>
+        <w:t>at</w:t>
+      </w:r>
+      <w:r>
+        <w:rPr>
+          <w:lang w:val="en-US"/>
+        </w:rPr>
         <w:t xml:space="preserve"> </w:t>
       </w:r>
-      <w:proofErr w:type="spellStart"/>
-      <w:r>
-        <w:t>Command</w:t>
-      </w:r>
-      <w:proofErr w:type="spellEnd"/>
-      <w:r>
-        <w:t xml:space="preserve"> (MCC)</w:t>
+      <w:r>
+        <w:rPr>
+          <w:lang w:val="en-US"/>
+        </w:rPr>
+        <w:t>D+4</w:t>
+      </w:r>
+      <w:r>
+        <w:rPr>
+          <w:lang w:val="en-US"/>
+        </w:rPr>
+        <w:t xml:space="preserve">. However, due to low attrition of the </w:t>
+      </w:r>
+      <w:r>
+        <w:rPr>
+          <w:lang w:val="en-US"/>
+        </w:rPr>
+        <w:t xml:space="preserve">Syrian </w:t>
+      </w:r>
+      <w:r>
+        <w:rPr>
+          <w:lang w:val="en-US"/>
+        </w:rPr>
+        <w:t>3</w:t>
+      </w:r>
+      <w:r>
+        <w:rPr>
+          <w:vertAlign w:val="superscript"/>
+          <w:lang w:val="en-US"/>
+        </w:rPr>
+        <w:t>rd</w:t>
+      </w:r>
+      <w:r>
+        <w:rPr>
+          <w:lang w:val="en-US"/>
+        </w:rPr>
+        <w:t xml:space="preserve"> Corps the offensive is delayed. III</w:t>
+      </w:r>
+      <w:r>
+        <w:rPr>
+          <w:lang w:val="en-US"/>
+        </w:rPr>
+        <w:t xml:space="preserve"> Corps</w:t>
+      </w:r>
+      <w:r>
+        <w:rPr>
+          <w:lang w:val="en-US"/>
+        </w:rPr>
+        <w:t xml:space="preserve"> will start its </w:t>
+      </w:r>
+      <w:r>
+        <w:rPr>
+          <w:lang w:val="en-US"/>
+        </w:rPr>
+        <w:t>offensive when</w:t>
+      </w:r>
+      <w:r>
+        <w:rPr>
+          <w:lang w:val="en-US"/>
+        </w:rPr>
+        <w:t xml:space="preserve"> conditions are set for starting the offensive.  Conditions set for offensive start </w:t>
+      </w:r>
+      <w:r>
+        <w:rPr>
+          <w:lang w:val="en-US"/>
+        </w:rPr>
+        <w:t>is 35</w:t>
+      </w:r>
+      <w:r>
+        <w:rPr>
+          <w:lang w:val="en-US"/>
+        </w:rPr>
+        <w:t>% attrition</w:t>
+      </w:r>
+      <w:r>
+        <w:rPr>
+          <w:lang w:val="en-US"/>
+        </w:rPr>
+        <w:t xml:space="preserve"> on the following enemy units:</w:t>
       </w:r>
     </w:p>
     <w:p>
@@ -1069,21 +750,33 @@
         <w:rPr>
           <w:lang w:val="en-US"/>
         </w:rPr>
-        <w:t xml:space="preserve">CSG-72 </w:t>
-      </w:r>
-      <w:proofErr w:type="gramStart"/>
-      <w:r>
-        <w:rPr>
-          <w:lang w:val="en-US"/>
-        </w:rPr>
-        <w:t>continue</w:t>
-      </w:r>
-      <w:proofErr w:type="gramEnd"/>
-      <w:r>
-        <w:rPr>
-          <w:lang w:val="en-US"/>
-        </w:rPr>
-        <w:t xml:space="preserve"> to support the mission from CSG-72 operations box.</w:t>
+        <w:t>30</w:t>
+      </w:r>
+      <w:r>
+        <w:rPr>
+          <w:vertAlign w:val="superscript"/>
+          <w:lang w:val="en-US"/>
+        </w:rPr>
+        <w:t>th</w:t>
+      </w:r>
+      <w:r>
+        <w:rPr>
+          <w:lang w:val="en-US"/>
+        </w:rPr>
+        <w:t xml:space="preserve"> Armored Division (Syrian 3</w:t>
+      </w:r>
+      <w:r>
+        <w:rPr>
+          <w:vertAlign w:val="superscript"/>
+          <w:lang w:val="en-US"/>
+        </w:rPr>
+        <w:t>rd</w:t>
+      </w:r>
+      <w:r>
+        <w:rPr>
+          <w:lang w:val="en-US"/>
+        </w:rPr>
+        <w:t xml:space="preserve"> Corps)</w:t>
       </w:r>
     </w:p>
     <w:p>
@@ -1101,35 +794,53 @@
         <w:rPr>
           <w:lang w:val="en-US"/>
         </w:rPr>
-        <w:t xml:space="preserve">SAG-1 </w:t>
-      </w:r>
-      <w:proofErr w:type="gramStart"/>
-      <w:r>
-        <w:rPr>
-          <w:lang w:val="en-US"/>
-        </w:rPr>
-        <w:t>continue</w:t>
-      </w:r>
-      <w:proofErr w:type="gramEnd"/>
-      <w:r>
-        <w:rPr>
-          <w:lang w:val="en-US"/>
-        </w:rPr>
-        <w:t xml:space="preserve"> to support the mission by providing air </w:t>
+        <w:t>31</w:t>
+      </w:r>
+      <w:r>
+        <w:rPr>
+          <w:vertAlign w:val="superscript"/>
+          <w:lang w:val="en-US"/>
+        </w:rPr>
+        <w:t>st</w:t>
+      </w:r>
+      <w:r>
+        <w:rPr>
+          <w:lang w:val="en-US"/>
+        </w:rPr>
+        <w:t xml:space="preserve"> </w:t>
       </w:r>
       <w:proofErr w:type="spellStart"/>
       <w:r>
         <w:rPr>
           <w:lang w:val="en-US"/>
         </w:rPr>
-        <w:t>defence</w:t>
+        <w:t>Mechaniced</w:t>
       </w:r>
       <w:proofErr w:type="spellEnd"/>
       <w:r>
         <w:rPr>
           <w:lang w:val="en-US"/>
         </w:rPr>
-        <w:t xml:space="preserve"> coverage in the Incirlik region from SAG-1 operations box.</w:t>
+        <w:t xml:space="preserve"> Division </w:t>
+      </w:r>
+      <w:r>
+        <w:rPr>
+          <w:lang w:val="en-US"/>
+        </w:rPr>
+        <w:t xml:space="preserve"> (Syrian 3</w:t>
+      </w:r>
+      <w:r>
+        <w:rPr>
+          <w:vertAlign w:val="superscript"/>
+          <w:lang w:val="en-US"/>
+        </w:rPr>
+        <w:t>rd</w:t>
+      </w:r>
+      <w:r>
+        <w:rPr>
+          <w:lang w:val="en-US"/>
+        </w:rPr>
+        <w:t xml:space="preserve"> Corps)</w:t>
       </w:r>
     </w:p>
     <w:p>
@@ -1147,44 +858,235 @@
         <w:rPr>
           <w:lang w:val="en-US"/>
         </w:rPr>
+        <w:t>32</w:t>
+      </w:r>
+      <w:r>
+        <w:rPr>
+          <w:vertAlign w:val="superscript"/>
+          <w:lang w:val="en-US"/>
+        </w:rPr>
+        <w:t>nd</w:t>
+      </w:r>
+      <w:r>
+        <w:rPr>
+          <w:lang w:val="en-US"/>
+        </w:rPr>
+        <w:t xml:space="preserve"> Motorized Division</w:t>
+      </w:r>
+      <w:r>
+        <w:rPr>
+          <w:lang w:val="en-US"/>
+        </w:rPr>
+        <w:t xml:space="preserve"> (Syrian 3</w:t>
+      </w:r>
+      <w:r>
+        <w:rPr>
+          <w:vertAlign w:val="superscript"/>
+          <w:lang w:val="en-US"/>
+        </w:rPr>
+        <w:t>rd</w:t>
+      </w:r>
+      <w:r>
+        <w:rPr>
+          <w:lang w:val="en-US"/>
+        </w:rPr>
+        <w:t xml:space="preserve"> Corps)</w:t>
+      </w:r>
+    </w:p>
+    <w:p>
+      <w:pPr>
+        <w:pStyle w:val="Ingenmellomrom"/>
+        <w:ind w:left="720"/>
+        <w:rPr>
+          <w:lang w:val="en-US"/>
+        </w:rPr>
+      </w:pPr>
+    </w:p>
+    <w:p>
+      <w:pPr>
+        <w:pStyle w:val="Ingenmellomrom"/>
+        <w:rPr>
+          <w:lang w:val="en-US"/>
+        </w:rPr>
+      </w:pPr>
+    </w:p>
+    <w:p>
+      <w:pPr>
+        <w:pStyle w:val="Ingenmellomrom"/>
+        <w:rPr>
+          <w:lang w:val="en-US"/>
+        </w:rPr>
+      </w:pPr>
+      <w:r>
+        <w:rPr>
+          <w:lang w:val="en-US"/>
+        </w:rPr>
+        <w:t xml:space="preserve"> </w:t>
+      </w:r>
+    </w:p>
+    <w:p>
+      <w:pPr>
+        <w:pStyle w:val="Ingenmellomrom"/>
+        <w:rPr>
+          <w:lang w:val="en-US"/>
+        </w:rPr>
+      </w:pPr>
+    </w:p>
+    <w:p>
+      <w:pPr>
+        <w:pStyle w:val="Overskrift3"/>
+      </w:pPr>
+      <w:r>
+        <w:t xml:space="preserve">Maritime </w:t>
+      </w:r>
+      <w:proofErr w:type="spellStart"/>
+      <w:r>
+        <w:t>Component</w:t>
+      </w:r>
+      <w:proofErr w:type="spellEnd"/>
+      <w:r>
+        <w:t xml:space="preserve"> </w:t>
+      </w:r>
+      <w:proofErr w:type="spellStart"/>
+      <w:r>
+        <w:t>Command</w:t>
+      </w:r>
+      <w:proofErr w:type="spellEnd"/>
+      <w:r>
+        <w:t xml:space="preserve"> (MCC)</w:t>
+      </w:r>
+    </w:p>
+    <w:p>
+      <w:pPr>
+        <w:pStyle w:val="Ingenmellomrom"/>
+        <w:numPr>
+          <w:ilvl w:val="0"/>
+          <w:numId w:val="16"/>
+        </w:numPr>
+        <w:rPr>
+          <w:lang w:val="en-US"/>
+        </w:rPr>
+      </w:pPr>
+      <w:r>
+        <w:rPr>
+          <w:lang w:val="en-US"/>
+        </w:rPr>
+        <w:t xml:space="preserve">CSG-72 </w:t>
+      </w:r>
+      <w:proofErr w:type="gramStart"/>
+      <w:r>
+        <w:rPr>
+          <w:lang w:val="en-US"/>
+        </w:rPr>
+        <w:t>continue</w:t>
+      </w:r>
+      <w:proofErr w:type="gramEnd"/>
+      <w:r>
+        <w:rPr>
+          <w:lang w:val="en-US"/>
+        </w:rPr>
+        <w:t xml:space="preserve"> to support the mission from CSG-72 operations box.</w:t>
+      </w:r>
+    </w:p>
+    <w:p>
+      <w:pPr>
+        <w:pStyle w:val="Ingenmellomrom"/>
+        <w:numPr>
+          <w:ilvl w:val="0"/>
+          <w:numId w:val="16"/>
+        </w:numPr>
+        <w:rPr>
+          <w:lang w:val="en-US"/>
+        </w:rPr>
+      </w:pPr>
+      <w:r>
+        <w:rPr>
+          <w:lang w:val="en-US"/>
+        </w:rPr>
+        <w:t xml:space="preserve">SAG-1 </w:t>
+      </w:r>
+      <w:proofErr w:type="gramStart"/>
+      <w:r>
+        <w:rPr>
+          <w:lang w:val="en-US"/>
+        </w:rPr>
+        <w:t>continue</w:t>
+      </w:r>
+      <w:proofErr w:type="gramEnd"/>
+      <w:r>
+        <w:rPr>
+          <w:lang w:val="en-US"/>
+        </w:rPr>
+        <w:t xml:space="preserve"> to support the mission by providing air </w:t>
+      </w:r>
+      <w:proofErr w:type="spellStart"/>
+      <w:r>
+        <w:rPr>
+          <w:lang w:val="en-US"/>
+        </w:rPr>
+        <w:t>defence</w:t>
+      </w:r>
+      <w:proofErr w:type="spellEnd"/>
+      <w:r>
+        <w:rPr>
+          <w:lang w:val="en-US"/>
+        </w:rPr>
+        <w:t xml:space="preserve"> coverage in the Incirlik region from SAG-1 operations box.</w:t>
+      </w:r>
+    </w:p>
+    <w:p>
+      <w:pPr>
+        <w:pStyle w:val="Ingenmellomrom"/>
+        <w:numPr>
+          <w:ilvl w:val="0"/>
+          <w:numId w:val="16"/>
+        </w:numPr>
+        <w:rPr>
+          <w:lang w:val="en-US"/>
+        </w:rPr>
+      </w:pPr>
+      <w:r>
+        <w:rPr>
+          <w:lang w:val="en-US"/>
+        </w:rPr>
+        <w:t xml:space="preserve">CJTF MCC </w:t>
+      </w:r>
+      <w:proofErr w:type="gramStart"/>
+      <w:r>
+        <w:rPr>
+          <w:lang w:val="en-US"/>
+        </w:rPr>
+        <w:t>have</w:t>
+      </w:r>
+      <w:proofErr w:type="gramEnd"/>
+      <w:r>
+        <w:rPr>
+          <w:lang w:val="en-US"/>
+        </w:rPr>
+        <w:t xml:space="preserve"> been given command of a attack submarine, SSN-688 USS Los Angeles. The mission for the submarine is to deny Russia freedom of action in the eastern Mediterranean</w:t>
+      </w:r>
+    </w:p>
+    <w:p>
+      <w:pPr>
+        <w:pStyle w:val="Ingenmellomrom"/>
+        <w:ind w:left="720"/>
+        <w:rPr>
+          <w:lang w:val="en-US"/>
+        </w:rPr>
+      </w:pPr>
+    </w:p>
+    <w:p>
+      <w:pPr>
+        <w:pStyle w:val="Ingenmellomrom"/>
+        <w:rPr>
+          <w:lang w:val="en-US"/>
+        </w:rPr>
+      </w:pPr>
+      <w:r>
+        <w:rPr>
+          <w:noProof/>
+        </w:rPr>
         <w:lastRenderedPageBreak/>
-        <w:t xml:space="preserve">CJTF MCC </w:t>
-      </w:r>
-      <w:proofErr w:type="gramStart"/>
-      <w:r>
-        <w:rPr>
-          <w:lang w:val="en-US"/>
-        </w:rPr>
-        <w:t>have</w:t>
-      </w:r>
-      <w:proofErr w:type="gramEnd"/>
-      <w:r>
-        <w:rPr>
-          <w:lang w:val="en-US"/>
-        </w:rPr>
-        <w:t xml:space="preserve"> been given command of a attack submarine, SSN-688 USS Los Angeles. The mission for the submarine is to deny Russia freedom of action in the eastern Mediterranean</w:t>
-      </w:r>
-    </w:p>
-    <w:p>
-      <w:pPr>
-        <w:pStyle w:val="Ingenmellomrom"/>
-        <w:ind w:left="720"/>
-        <w:rPr>
-          <w:lang w:val="en-US"/>
-        </w:rPr>
-      </w:pPr>
-    </w:p>
-    <w:p>
-      <w:pPr>
-        <w:pStyle w:val="Ingenmellomrom"/>
-        <w:rPr>
-          <w:lang w:val="en-US"/>
-        </w:rPr>
-      </w:pPr>
-      <w:r>
-        <w:rPr>
-          <w:noProof/>
-        </w:rPr>
         <w:drawing>
           <wp:inline distT="0" distB="0" distL="0" distR="0">
             <wp:extent cx="5760720" cy="5487308"/>
@@ -1365,14 +1267,13 @@
         <w:rPr>
           <w:lang w:val="en-US"/>
         </w:rPr>
-        <w:lastRenderedPageBreak/>
         <w:t>Reported Battle Damage Assessment</w:t>
       </w:r>
       <w:r>
         <w:rPr>
           <w:lang w:val="en-US"/>
         </w:rPr>
-        <w:t xml:space="preserve"> D+4</w:t>
+        <w:t xml:space="preserve"> D+7</w:t>
       </w:r>
     </w:p>
     <w:p>
@@ -1404,38 +1305,30 @@
         <w:rPr>
           <w:lang w:val="en-US"/>
         </w:rPr>
-        <w:t>27</w:t>
-      </w:r>
-      <w:r>
-        <w:rPr>
-          <w:lang w:val="en-US"/>
-        </w:rPr>
-        <w:t>x</w:t>
-      </w:r>
-      <w:r>
-        <w:rPr>
-          <w:vertAlign w:val="superscript"/>
-          <w:lang w:val="en-US"/>
-        </w:rPr>
-        <w:t xml:space="preserve"> </w:t>
-      </w:r>
-      <w:r>
-        <w:rPr>
-          <w:lang w:val="en-US"/>
-        </w:rPr>
-        <w:t>T-72</w:t>
-      </w:r>
-      <w:r>
-        <w:rPr>
-          <w:lang w:val="en-US"/>
-        </w:rPr>
-        <w:t xml:space="preserve"> destroyed</w:t>
-      </w:r>
-      <w:r>
-        <w:rPr>
-          <w:lang w:val="en-US"/>
-        </w:rPr>
-        <w:t xml:space="preserve"> (plus support vehicles)</w:t>
+        <w:t>NSTR</w:t>
+      </w:r>
+    </w:p>
+    <w:p>
+      <w:pPr>
+        <w:pStyle w:val="Ingenmellomrom"/>
+        <w:rPr>
+          <w:lang w:val="en-US"/>
+        </w:rPr>
+      </w:pPr>
+    </w:p>
+    <w:p>
+      <w:pPr>
+        <w:pStyle w:val="Overskrift2"/>
+        <w:rPr>
+          <w:lang w:val="en-US"/>
+        </w:rPr>
+      </w:pPr>
+      <w:r>
+        <w:rPr>
+          <w:lang w:val="en-US"/>
+        </w:rPr>
+        <w:lastRenderedPageBreak/>
+        <w:t>III Corps (Southern Sector)</w:t>
       </w:r>
     </w:p>
     <w:p>
@@ -1453,113 +1346,7 @@
         <w:rPr>
           <w:lang w:val="en-US"/>
         </w:rPr>
-        <w:t>45</w:t>
-      </w:r>
-      <w:r>
-        <w:rPr>
-          <w:lang w:val="en-US"/>
-        </w:rPr>
-        <w:t>x BMP-2</w:t>
-      </w:r>
-      <w:r>
-        <w:rPr>
-          <w:lang w:val="en-US"/>
-        </w:rPr>
-        <w:t xml:space="preserve"> destroyed (plus support vehicles)</w:t>
-      </w:r>
-    </w:p>
-    <w:p>
-      <w:pPr>
-        <w:pStyle w:val="Ingenmellomrom"/>
-        <w:numPr>
-          <w:ilvl w:val="0"/>
-          <w:numId w:val="15"/>
-        </w:numPr>
-        <w:rPr>
-          <w:lang w:val="en-US"/>
-        </w:rPr>
-      </w:pPr>
-      <w:r>
-        <w:rPr>
-          <w:lang w:val="en-US"/>
-        </w:rPr>
-        <w:t>1</w:t>
-      </w:r>
-      <w:r>
-        <w:rPr>
-          <w:lang w:val="en-US"/>
-        </w:rPr>
-        <w:t>x SA-19</w:t>
-      </w:r>
-    </w:p>
-    <w:p>
-      <w:pPr>
-        <w:pStyle w:val="Ingenmellomrom"/>
-        <w:rPr>
-          <w:lang w:val="en-US"/>
-        </w:rPr>
-      </w:pPr>
-    </w:p>
-    <w:p>
-      <w:pPr>
-        <w:pStyle w:val="Overskrift2"/>
-        <w:rPr>
-          <w:lang w:val="en-US"/>
-        </w:rPr>
-      </w:pPr>
-      <w:r>
-        <w:rPr>
-          <w:lang w:val="en-US"/>
-        </w:rPr>
-        <w:t>III Corps (Southern Sector)</w:t>
-      </w:r>
-    </w:p>
-    <w:p>
-      <w:pPr>
-        <w:pStyle w:val="Ingenmellomrom"/>
-        <w:numPr>
-          <w:ilvl w:val="0"/>
-          <w:numId w:val="15"/>
-        </w:numPr>
-        <w:rPr>
-          <w:lang w:val="en-US"/>
-        </w:rPr>
-      </w:pPr>
-      <w:r>
-        <w:rPr>
-          <w:lang w:val="en-US"/>
-        </w:rPr>
-        <w:t>6</w:t>
-      </w:r>
-      <w:r>
-        <w:rPr>
-          <w:lang w:val="en-US"/>
-        </w:rPr>
-        <w:t>x BTR-80</w:t>
-      </w:r>
-    </w:p>
-    <w:p>
-      <w:pPr>
-        <w:pStyle w:val="Ingenmellomrom"/>
-        <w:numPr>
-          <w:ilvl w:val="0"/>
-          <w:numId w:val="15"/>
-        </w:numPr>
-        <w:rPr>
-          <w:lang w:val="en-US"/>
-        </w:rPr>
-      </w:pPr>
-      <w:r>
-        <w:rPr>
-          <w:lang w:val="en-US"/>
-        </w:rPr>
-        <w:t>6</w:t>
-      </w:r>
-      <w:r>
-        <w:rPr>
-          <w:lang w:val="en-US"/>
-        </w:rPr>
-        <w:t>x BMP-2</w:t>
+        <w:t>NSTR</w:t>
       </w:r>
     </w:p>
     <w:p>
@@ -5031,7 +4818,7 @@
 </file>
 
 <file path=customXml/itemProps1.xml><?xml version="1.0" encoding="utf-8"?>
-<ds:datastoreItem xmlns:ds="http://schemas.openxmlformats.org/officeDocument/2006/customXml" ds:itemID="{0D0873F3-92B2-4B26-A1A3-6D662627BEDA}">
+<ds:datastoreItem xmlns:ds="http://schemas.openxmlformats.org/officeDocument/2006/customXml" ds:itemID="{29FD45DD-D2D9-408D-9532-400CF551172C}">
   <ds:schemaRefs>
     <ds:schemaRef ds:uri="http://schemas.openxmlformats.org/officeDocument/2006/bibliography"/>
   </ds:schemaRefs>

</xml_diff>